<commit_message>
Update invoice logic + templates; add gallery; include images/
</commit_message>
<xml_diff>
--- a/invoice_template_hydraulic.docx
+++ b/invoice_template_hydraulic.docx
@@ -3848,86 +3848,9 @@
                               <w:pStyle w:val="Heading1"/>
                               <w:ind w:left="7"/>
                               <w:rPr>
-                                <w:b w:val="0"/>
-                                <w:bCs/>
-                                <w:sz w:val="11"/>
-                                <w:szCs w:val="8"/>
                                 <w:lang w:val="es-ES"/>
                               </w:rPr>
                             </w:pPr>
-                            <w:r>
-                              <w:rPr>
-                                <w:b w:val="0"/>
-                                <w:bCs/>
-                                <w:sz w:val="11"/>
-                                <w:szCs w:val="8"/>
-                                <w:lang w:val="es-ES"/>
-                              </w:rPr>
-                              <w:t xml:space="preserve">{% </w:t>
-                            </w:r>
-                            <w:proofErr w:type="spellStart"/>
-                            <w:r>
-                              <w:rPr>
-                                <w:b w:val="0"/>
-                                <w:bCs/>
-                                <w:sz w:val="11"/>
-                                <w:szCs w:val="8"/>
-                                <w:lang w:val="es-ES"/>
-                              </w:rPr>
-                              <w:t>if</w:t>
-                            </w:r>
-                            <w:proofErr w:type="spellEnd"/>
-                            <w:r>
-                              <w:rPr>
-                                <w:b w:val="0"/>
-                                <w:bCs/>
-                                <w:sz w:val="11"/>
-                                <w:szCs w:val="8"/>
-                                <w:lang w:val="es-ES"/>
-                              </w:rPr>
-                              <w:t xml:space="preserve"> </w:t>
-                            </w:r>
-                            <w:proofErr w:type="spellStart"/>
-                            <w:r>
-                              <w:rPr>
-                                <w:b w:val="0"/>
-                                <w:bCs/>
-                                <w:sz w:val="11"/>
-                                <w:szCs w:val="8"/>
-                                <w:lang w:val="es-ES"/>
-                              </w:rPr>
-                              <w:t>include_specs</w:t>
-                            </w:r>
-                            <w:proofErr w:type="spellEnd"/>
-                            <w:r>
-                              <w:rPr>
-                                <w:b w:val="0"/>
-                                <w:bCs/>
-                                <w:sz w:val="11"/>
-                                <w:szCs w:val="8"/>
-                                <w:lang w:val="es-ES"/>
-                              </w:rPr>
-                              <w:t xml:space="preserve"> %}</w:t>
-                            </w:r>
-                          </w:p>
-                          <w:p>
-                            <w:pPr>
-                              <w:pStyle w:val="Heading1"/>
-                              <w:ind w:left="7"/>
-                              <w:rPr>
-                                <w:lang w:val="es-ES"/>
-                              </w:rPr>
-                            </w:pPr>
-                            <w:r>
-                              <w:rPr>
-                                <w:b w:val="0"/>
-                                <w:bCs/>
-                                <w:sz w:val="11"/>
-                                <w:szCs w:val="8"/>
-                                <w:lang w:val="es-ES"/>
-                              </w:rPr>
-                              <w:t>**Especificaciones técnicas (Hidráulico)**</w:t>
-                            </w:r>
                             <w:r>
                               <w:rPr>
                                 <w:lang w:val="es-ES"/>
@@ -4996,33 +4919,6 @@
                               </w:tc>
                             </w:tr>
                           </w:tbl>
-                          <w:p>
-                            <w:pPr>
-                              <w:rPr>
-                                <w:lang w:val="es-ES"/>
-                              </w:rPr>
-                            </w:pPr>
-                            <w:r>
-                              <w:rPr>
-                                <w:lang w:val="es-ES"/>
-                              </w:rPr>
-                              <w:t xml:space="preserve">{% </w:t>
-                            </w:r>
-                            <w:proofErr w:type="spellStart"/>
-                            <w:r>
-                              <w:rPr>
-                                <w:lang w:val="es-ES"/>
-                              </w:rPr>
-                              <w:t>endif</w:t>
-                            </w:r>
-                            <w:proofErr w:type="spellEnd"/>
-                            <w:r>
-                              <w:rPr>
-                                <w:lang w:val="es-ES"/>
-                              </w:rPr>
-                              <w:t xml:space="preserve"> %}</w:t>
-                            </w:r>
-                          </w:p>
                           <w:p/>
                         </w:txbxContent>
                       </wps:txbx>
@@ -5054,86 +4950,9 @@
                         <w:pStyle w:val="Heading1"/>
                         <w:ind w:left="7"/>
                         <w:rPr>
-                          <w:b w:val="0"/>
-                          <w:bCs/>
-                          <w:sz w:val="11"/>
-                          <w:szCs w:val="8"/>
                           <w:lang w:val="es-ES"/>
                         </w:rPr>
                       </w:pPr>
-                      <w:r>
-                        <w:rPr>
-                          <w:b w:val="0"/>
-                          <w:bCs/>
-                          <w:sz w:val="11"/>
-                          <w:szCs w:val="8"/>
-                          <w:lang w:val="es-ES"/>
-                        </w:rPr>
-                        <w:t xml:space="preserve">{% </w:t>
-                      </w:r>
-                      <w:proofErr w:type="spellStart"/>
-                      <w:r>
-                        <w:rPr>
-                          <w:b w:val="0"/>
-                          <w:bCs/>
-                          <w:sz w:val="11"/>
-                          <w:szCs w:val="8"/>
-                          <w:lang w:val="es-ES"/>
-                        </w:rPr>
-                        <w:t>if</w:t>
-                      </w:r>
-                      <w:proofErr w:type="spellEnd"/>
-                      <w:r>
-                        <w:rPr>
-                          <w:b w:val="0"/>
-                          <w:bCs/>
-                          <w:sz w:val="11"/>
-                          <w:szCs w:val="8"/>
-                          <w:lang w:val="es-ES"/>
-                        </w:rPr>
-                        <w:t xml:space="preserve"> </w:t>
-                      </w:r>
-                      <w:proofErr w:type="spellStart"/>
-                      <w:r>
-                        <w:rPr>
-                          <w:b w:val="0"/>
-                          <w:bCs/>
-                          <w:sz w:val="11"/>
-                          <w:szCs w:val="8"/>
-                          <w:lang w:val="es-ES"/>
-                        </w:rPr>
-                        <w:t>include_specs</w:t>
-                      </w:r>
-                      <w:proofErr w:type="spellEnd"/>
-                      <w:r>
-                        <w:rPr>
-                          <w:b w:val="0"/>
-                          <w:bCs/>
-                          <w:sz w:val="11"/>
-                          <w:szCs w:val="8"/>
-                          <w:lang w:val="es-ES"/>
-                        </w:rPr>
-                        <w:t xml:space="preserve"> %}</w:t>
-                      </w:r>
-                    </w:p>
-                    <w:p>
-                      <w:pPr>
-                        <w:pStyle w:val="Heading1"/>
-                        <w:ind w:left="7"/>
-                        <w:rPr>
-                          <w:lang w:val="es-ES"/>
-                        </w:rPr>
-                      </w:pPr>
-                      <w:r>
-                        <w:rPr>
-                          <w:b w:val="0"/>
-                          <w:bCs/>
-                          <w:sz w:val="11"/>
-                          <w:szCs w:val="8"/>
-                          <w:lang w:val="es-ES"/>
-                        </w:rPr>
-                        <w:t>**Especificaciones técnicas (Hidráulico)**</w:t>
-                      </w:r>
                       <w:r>
                         <w:rPr>
                           <w:lang w:val="es-ES"/>
@@ -6202,33 +6021,6 @@
                         </w:tc>
                       </w:tr>
                     </w:tbl>
-                    <w:p>
-                      <w:pPr>
-                        <w:rPr>
-                          <w:lang w:val="es-ES"/>
-                        </w:rPr>
-                      </w:pPr>
-                      <w:r>
-                        <w:rPr>
-                          <w:lang w:val="es-ES"/>
-                        </w:rPr>
-                        <w:t xml:space="preserve">{% </w:t>
-                      </w:r>
-                      <w:proofErr w:type="spellStart"/>
-                      <w:r>
-                        <w:rPr>
-                          <w:lang w:val="es-ES"/>
-                        </w:rPr>
-                        <w:t>endif</w:t>
-                      </w:r>
-                      <w:proofErr w:type="spellEnd"/>
-                      <w:r>
-                        <w:rPr>
-                          <w:lang w:val="es-ES"/>
-                        </w:rPr>
-                        <w:t xml:space="preserve"> %}</w:t>
-                      </w:r>
-                    </w:p>
                     <w:p/>
                   </w:txbxContent>
                 </v:textbox>
@@ -11666,7 +11458,16 @@
           <w:sz w:val="24"/>
           <w:lang w:val="en-US"/>
         </w:rPr>
-        <w:t>{{ im</w:t>
+        <w:t xml:space="preserve">{{ </w:t>
+      </w:r>
+      <w:proofErr w:type="spellStart"/>
+      <w:r>
+        <w:rPr>
+          <w:rFonts w:ascii="Times New Roman" w:hAnsi="Times New Roman" w:cs="Times New Roman"/>
+          <w:sz w:val="24"/>
+          <w:lang w:val="en-US"/>
+        </w:rPr>
+        <w:t>im</w:t>
       </w:r>
       <w:proofErr w:type="gramEnd"/>
       <w:r>
@@ -11684,7 +11485,16 @@
           <w:sz w:val="24"/>
           <w:lang w:val="en-US"/>
         </w:rPr>
-        <w:t>image }</w:t>
+        <w:t>image</w:t>
+      </w:r>
+      <w:proofErr w:type="spellEnd"/>
+      <w:r>
+        <w:rPr>
+          <w:rFonts w:ascii="Times New Roman" w:hAnsi="Times New Roman" w:cs="Times New Roman"/>
+          <w:sz w:val="24"/>
+          <w:lang w:val="en-US"/>
+        </w:rPr>
+        <w:t xml:space="preserve"> }</w:t>
       </w:r>
       <w:proofErr w:type="gramEnd"/>
       <w:r>
@@ -11695,15 +11505,14 @@
         </w:rPr>
         <w:t>}</w:t>
       </w:r>
-    </w:p>
-    <w:p>
-      <w:pPr>
+      <w:r>
         <w:rPr>
           <w:rFonts w:ascii="Times New Roman" w:hAnsi="Times New Roman" w:cs="Times New Roman"/>
           <w:sz w:val="24"/>
           <w:lang w:val="en-US"/>
         </w:rPr>
-      </w:pPr>
+        <w:t xml:space="preserve"> </w:t>
+      </w:r>
       <w:proofErr w:type="gramStart"/>
       <w:r>
         <w:rPr>
@@ -11711,7 +11520,16 @@
           <w:sz w:val="24"/>
           <w:lang w:val="en-US"/>
         </w:rPr>
-        <w:t>{{ im</w:t>
+        <w:t xml:space="preserve">{{ </w:t>
+      </w:r>
+      <w:proofErr w:type="spellStart"/>
+      <w:r>
+        <w:rPr>
+          <w:rFonts w:ascii="Times New Roman" w:hAnsi="Times New Roman" w:cs="Times New Roman"/>
+          <w:sz w:val="24"/>
+          <w:lang w:val="en-US"/>
+        </w:rPr>
+        <w:t>im</w:t>
       </w:r>
       <w:proofErr w:type="gramEnd"/>
       <w:r>
@@ -11729,7 +11547,16 @@
           <w:sz w:val="24"/>
           <w:lang w:val="en-US"/>
         </w:rPr>
-        <w:t>text }</w:t>
+        <w:t>text</w:t>
+      </w:r>
+      <w:proofErr w:type="spellEnd"/>
+      <w:r>
+        <w:rPr>
+          <w:rFonts w:ascii="Times New Roman" w:hAnsi="Times New Roman" w:cs="Times New Roman"/>
+          <w:sz w:val="24"/>
+          <w:lang w:val="en-US"/>
+        </w:rPr>
+        <w:t xml:space="preserve"> }</w:t>
       </w:r>
       <w:proofErr w:type="gramEnd"/>
       <w:r>
@@ -11755,7 +11582,25 @@
           <w:sz w:val="24"/>
           <w:lang w:val="en-US"/>
         </w:rPr>
-        <w:t>{% endfor %}</w:t>
+        <w:t xml:space="preserve">{% </w:t>
+      </w:r>
+      <w:proofErr w:type="spellStart"/>
+      <w:r>
+        <w:rPr>
+          <w:rFonts w:ascii="Times New Roman" w:hAnsi="Times New Roman" w:cs="Times New Roman"/>
+          <w:sz w:val="24"/>
+          <w:lang w:val="en-US"/>
+        </w:rPr>
+        <w:t>endfor</w:t>
+      </w:r>
+      <w:proofErr w:type="spellEnd"/>
+      <w:r>
+        <w:rPr>
+          <w:rFonts w:ascii="Times New Roman" w:hAnsi="Times New Roman" w:cs="Times New Roman"/>
+          <w:sz w:val="24"/>
+          <w:lang w:val="en-US"/>
+        </w:rPr>
+        <w:t xml:space="preserve"> %}</w:t>
       </w:r>
     </w:p>
     <w:p>

</xml_diff>